<commit_message>
Added files related to Docker
</commit_message>
<xml_diff>
--- a/Docker/DockerInstall.docx
+++ b/Docker/DockerInstall.docx
@@ -21,64 +21,6 @@
                 <pic:pic xmlns:pic="http://schemas.openxmlformats.org/drawingml/2006/picture">
                   <pic:nvPicPr>
                     <pic:cNvPr id="0" name="Picture 1"/>
-                    <pic:cNvPicPr>
-                      <a:picLocks noChangeAspect="1" noChangeArrowheads="1"/>
-                    </pic:cNvPicPr>
-                  </pic:nvPicPr>
-                  <pic:blipFill>
-                    <a:blip r:embed="rId4">
-                      <a:extLst>
-                        <a:ext uri="{28A0092B-C50C-407E-A947-70E740481C1C}">
-                          <a14:useLocalDpi xmlns:a14="http://schemas.microsoft.com/office/drawing/2010/main" val="0"/>
-                        </a:ext>
-                      </a:extLst>
-                    </a:blip>
-                    <a:srcRect/>
-                    <a:stretch>
-                      <a:fillRect/>
-                    </a:stretch>
-                  </pic:blipFill>
-                  <pic:spPr bwMode="auto">
-                    <a:xfrm>
-                      <a:off x="0" y="0"/>
-                      <a:ext cx="5943600" cy="4456075"/>
-                    </a:xfrm>
-                    <a:prstGeom prst="rect">
-                      <a:avLst/>
-                    </a:prstGeom>
-                    <a:noFill/>
-                    <a:ln>
-                      <a:noFill/>
-                    </a:ln>
-                  </pic:spPr>
-                </pic:pic>
-              </a:graphicData>
-            </a:graphic>
-          </wp:inline>
-        </w:drawing>
-      </w:r>
-    </w:p>
-    <w:p/>
-    <w:p>
-      <w:r>
-        <w:rPr>
-          <w:rFonts w:ascii="Helvetica" w:hAnsi="Helvetica" w:cs="Helvetica"/>
-          <w:noProof/>
-        </w:rPr>
-        <w:lastRenderedPageBreak/>
-        <w:drawing>
-          <wp:inline distT="0" distB="0" distL="0" distR="0" wp14:anchorId="22580274" wp14:editId="2562F289">
-            <wp:extent cx="5943600" cy="4456075"/>
-            <wp:effectExtent l="0" t="0" r="0" b="0"/>
-            <wp:docPr id="2" name="Picture 2"/>
-            <wp:cNvGraphicFramePr>
-              <a:graphicFrameLocks xmlns:a="http://schemas.openxmlformats.org/drawingml/2006/main" noChangeAspect="1"/>
-            </wp:cNvGraphicFramePr>
-            <a:graphic xmlns:a="http://schemas.openxmlformats.org/drawingml/2006/main">
-              <a:graphicData uri="http://schemas.openxmlformats.org/drawingml/2006/picture">
-                <pic:pic xmlns:pic="http://schemas.openxmlformats.org/drawingml/2006/picture">
-                  <pic:nvPicPr>
-                    <pic:cNvPr id="0" name="Picture 3"/>
                     <pic:cNvPicPr>
                       <a:picLocks noChangeAspect="1" noChangeArrowheads="1"/>
                     </pic:cNvPicPr>
@@ -115,9 +57,598 @@
           </wp:inline>
         </w:drawing>
       </w:r>
+    </w:p>
+    <w:p/>
+    <w:p>
+      <w:r>
+        <w:rPr>
+          <w:rFonts w:ascii="Helvetica" w:hAnsi="Helvetica" w:cs="Helvetica"/>
+          <w:noProof/>
+        </w:rPr>
+        <w:lastRenderedPageBreak/>
+        <w:drawing>
+          <wp:inline distT="0" distB="0" distL="0" distR="0" wp14:anchorId="22580274" wp14:editId="2562F289">
+            <wp:extent cx="5943600" cy="4456075"/>
+            <wp:effectExtent l="0" t="0" r="0" b="0"/>
+            <wp:docPr id="2" name="Picture 2"/>
+            <wp:cNvGraphicFramePr>
+              <a:graphicFrameLocks xmlns:a="http://schemas.openxmlformats.org/drawingml/2006/main" noChangeAspect="1"/>
+            </wp:cNvGraphicFramePr>
+            <a:graphic xmlns:a="http://schemas.openxmlformats.org/drawingml/2006/main">
+              <a:graphicData uri="http://schemas.openxmlformats.org/drawingml/2006/picture">
+                <pic:pic xmlns:pic="http://schemas.openxmlformats.org/drawingml/2006/picture">
+                  <pic:nvPicPr>
+                    <pic:cNvPr id="0" name="Picture 3"/>
+                    <pic:cNvPicPr>
+                      <a:picLocks noChangeAspect="1" noChangeArrowheads="1"/>
+                    </pic:cNvPicPr>
+                  </pic:nvPicPr>
+                  <pic:blipFill>
+                    <a:blip r:embed="rId6">
+                      <a:extLst>
+                        <a:ext uri="{28A0092B-C50C-407E-A947-70E740481C1C}">
+                          <a14:useLocalDpi xmlns:a14="http://schemas.microsoft.com/office/drawing/2010/main" val="0"/>
+                        </a:ext>
+                      </a:extLst>
+                    </a:blip>
+                    <a:srcRect/>
+                    <a:stretch>
+                      <a:fillRect/>
+                    </a:stretch>
+                  </pic:blipFill>
+                  <pic:spPr bwMode="auto">
+                    <a:xfrm>
+                      <a:off x="0" y="0"/>
+                      <a:ext cx="5943600" cy="4456075"/>
+                    </a:xfrm>
+                    <a:prstGeom prst="rect">
+                      <a:avLst/>
+                    </a:prstGeom>
+                    <a:noFill/>
+                    <a:ln>
+                      <a:noFill/>
+                    </a:ln>
+                  </pic:spPr>
+                </pic:pic>
+              </a:graphicData>
+            </a:graphic>
+          </wp:inline>
+        </w:drawing>
+      </w:r>
+    </w:p>
+    <w:p>
+      <w:r>
+        <w:br w:type="page"/>
+      </w:r>
+    </w:p>
+    <w:p>
+      <w:r>
+        <w:t xml:space="preserve">Clone the following </w:t>
+      </w:r>
+      <w:proofErr w:type="spellStart"/>
+      <w:r>
+        <w:t>Git</w:t>
+      </w:r>
+      <w:proofErr w:type="spellEnd"/>
+      <w:r>
+        <w:t xml:space="preserve"> repo: </w:t>
+      </w:r>
+    </w:p>
+    <w:p/>
+    <w:p/>
+    <w:p>
+      <w:r>
+        <w:t xml:space="preserve">Then cd to </w:t>
+      </w:r>
+      <w:proofErr w:type="spellStart"/>
+      <w:r>
+        <w:t>DockerWorshop</w:t>
+      </w:r>
+      <w:proofErr w:type="spellEnd"/>
+      <w:r>
+        <w:t xml:space="preserve"> folder</w:t>
+      </w:r>
       <w:bookmarkStart w:id="0" w:name="_GoBack"/>
       <w:bookmarkEnd w:id="0"/>
+      <w:r>
+        <w:t xml:space="preserve">: cd </w:t>
+      </w:r>
+      <w:proofErr w:type="spellStart"/>
+      <w:r>
+        <w:t>DockerWorkshop</w:t>
+      </w:r>
+      <w:proofErr w:type="spellEnd"/>
     </w:p>
+    <w:p/>
+    <w:p>
+      <w:pPr>
+        <w:rPr>
+          <w:rFonts w:ascii="Calibri" w:hAnsi="Calibri" w:cs="Times New Roman"/>
+          <w:color w:val="212121"/>
+        </w:rPr>
+      </w:pPr>
+      <w:r>
+        <w:rPr>
+          <w:rFonts w:ascii="Calibri" w:hAnsi="Calibri" w:cs="Times New Roman"/>
+          <w:color w:val="212121"/>
+          <w:sz w:val="22"/>
+          <w:szCs w:val="22"/>
+        </w:rPr>
+        <w:t xml:space="preserve">Also, if the users want to try out </w:t>
+      </w:r>
+      <w:proofErr w:type="spellStart"/>
+      <w:r>
+        <w:rPr>
+          <w:rFonts w:ascii="Calibri" w:hAnsi="Calibri" w:cs="Times New Roman"/>
+          <w:color w:val="212121"/>
+          <w:sz w:val="22"/>
+          <w:szCs w:val="22"/>
+        </w:rPr>
+        <w:t>minikube</w:t>
+      </w:r>
+      <w:proofErr w:type="spellEnd"/>
+      <w:r>
+        <w:rPr>
+          <w:rFonts w:ascii="Calibri" w:hAnsi="Calibri" w:cs="Times New Roman"/>
+          <w:color w:val="212121"/>
+          <w:sz w:val="22"/>
+          <w:szCs w:val="22"/>
+        </w:rPr>
+        <w:t xml:space="preserve"> installation, they should install Homebrew, following are the instructions.</w:t>
+      </w:r>
+    </w:p>
+    <w:p>
+      <w:pPr>
+        <w:rPr>
+          <w:rFonts w:ascii="Calibri" w:hAnsi="Calibri" w:cs="Times New Roman"/>
+          <w:color w:val="212121"/>
+        </w:rPr>
+      </w:pPr>
+      <w:r>
+        <w:rPr>
+          <w:rFonts w:ascii="Calibri" w:hAnsi="Calibri" w:cs="Times New Roman"/>
+          <w:color w:val="212121"/>
+          <w:sz w:val="22"/>
+          <w:szCs w:val="22"/>
+        </w:rPr>
+        <w:t> </w:t>
+      </w:r>
+    </w:p>
+    <w:p>
+      <w:pPr>
+        <w:numPr>
+          <w:ilvl w:val="0"/>
+          <w:numId w:val="1"/>
+        </w:numPr>
+        <w:rPr>
+          <w:rFonts w:ascii="Calibri" w:eastAsia="Times New Roman" w:hAnsi="Calibri" w:cs="Tahoma"/>
+          <w:color w:val="212121"/>
+        </w:rPr>
+      </w:pPr>
+      <w:r>
+        <w:rPr>
+          <w:rFonts w:ascii="Calibri" w:eastAsia="Times New Roman" w:hAnsi="Calibri" w:cs="Tahoma"/>
+          <w:b/>
+          <w:bCs/>
+          <w:color w:val="212121"/>
+          <w:sz w:val="22"/>
+          <w:szCs w:val="22"/>
+        </w:rPr>
+        <w:t>Pre-requisite</w:t>
+      </w:r>
+      <w:r>
+        <w:rPr>
+          <w:rFonts w:ascii="Calibri" w:eastAsia="Times New Roman" w:hAnsi="Calibri" w:cs="Tahoma"/>
+          <w:color w:val="212121"/>
+          <w:sz w:val="22"/>
+          <w:szCs w:val="22"/>
+        </w:rPr>
+        <w:t> </w:t>
+      </w:r>
+      <w:r>
+        <w:rPr>
+          <w:rFonts w:ascii="Times New Roman" w:eastAsia="Times New Roman" w:hAnsi="Times New Roman" w:cs="Mangal"/>
+          <w:color w:val="212121"/>
+          <w:sz w:val="22"/>
+          <w:szCs w:val="22"/>
+          <w:cs/>
+          <w:lang w:bidi="mr-IN"/>
+        </w:rPr>
+        <w:t>–</w:t>
+      </w:r>
+      <w:r>
+        <w:rPr>
+          <w:rFonts w:ascii="Calibri" w:eastAsia="Times New Roman" w:hAnsi="Calibri" w:cs="Tahoma"/>
+          <w:color w:val="212121"/>
+          <w:sz w:val="22"/>
+          <w:szCs w:val="22"/>
+        </w:rPr>
+        <w:t> Should have homebrew installed, if not follow the instructions at the following link:</w:t>
+      </w:r>
+    </w:p>
+    <w:p>
+      <w:pPr>
+        <w:numPr>
+          <w:ilvl w:val="1"/>
+          <w:numId w:val="1"/>
+        </w:numPr>
+        <w:rPr>
+          <w:rFonts w:ascii="Calibri" w:eastAsia="Times New Roman" w:hAnsi="Calibri" w:cs="Tahoma"/>
+          <w:color w:val="212121"/>
+        </w:rPr>
+      </w:pPr>
+      <w:r>
+        <w:rPr>
+          <w:rFonts w:ascii="Calibri" w:eastAsia="Times New Roman" w:hAnsi="Calibri" w:cs="Tahoma"/>
+          <w:color w:val="212121"/>
+          <w:sz w:val="22"/>
+          <w:szCs w:val="22"/>
+        </w:rPr>
+        <w:t>https://brew.sh/</w:t>
+      </w:r>
+    </w:p>
+    <w:p>
+      <w:pPr>
+        <w:numPr>
+          <w:ilvl w:val="0"/>
+          <w:numId w:val="1"/>
+        </w:numPr>
+        <w:rPr>
+          <w:rFonts w:ascii="Calibri" w:eastAsia="Times New Roman" w:hAnsi="Calibri" w:cs="Tahoma"/>
+          <w:color w:val="212121"/>
+        </w:rPr>
+      </w:pPr>
+      <w:r>
+        <w:rPr>
+          <w:rFonts w:ascii="Calibri" w:eastAsia="Times New Roman" w:hAnsi="Calibri" w:cs="Tahoma"/>
+          <w:color w:val="212121"/>
+          <w:sz w:val="22"/>
+          <w:szCs w:val="22"/>
+        </w:rPr>
+        <w:t xml:space="preserve">brew install </w:t>
+      </w:r>
+      <w:proofErr w:type="spellStart"/>
+      <w:r>
+        <w:rPr>
+          <w:rFonts w:ascii="Calibri" w:eastAsia="Times New Roman" w:hAnsi="Calibri" w:cs="Tahoma"/>
+          <w:color w:val="212121"/>
+          <w:sz w:val="22"/>
+          <w:szCs w:val="22"/>
+        </w:rPr>
+        <w:t>kubectl</w:t>
+      </w:r>
+      <w:proofErr w:type="spellEnd"/>
+    </w:p>
+    <w:p>
+      <w:pPr>
+        <w:numPr>
+          <w:ilvl w:val="0"/>
+          <w:numId w:val="1"/>
+        </w:numPr>
+        <w:rPr>
+          <w:rFonts w:ascii="Calibri" w:eastAsia="Times New Roman" w:hAnsi="Calibri" w:cs="Tahoma"/>
+          <w:color w:val="212121"/>
+        </w:rPr>
+      </w:pPr>
+      <w:proofErr w:type="spellStart"/>
+      <w:r>
+        <w:rPr>
+          <w:rFonts w:ascii="Calibri" w:eastAsia="Times New Roman" w:hAnsi="Calibri" w:cs="Tahoma"/>
+          <w:color w:val="212121"/>
+          <w:sz w:val="22"/>
+          <w:szCs w:val="22"/>
+        </w:rPr>
+        <w:t>kubectl</w:t>
+      </w:r>
+      <w:proofErr w:type="spellEnd"/>
+      <w:r>
+        <w:rPr>
+          <w:rFonts w:ascii="Calibri" w:eastAsia="Times New Roman" w:hAnsi="Calibri" w:cs="Tahoma"/>
+          <w:color w:val="212121"/>
+          <w:sz w:val="22"/>
+          <w:szCs w:val="22"/>
+        </w:rPr>
+        <w:t xml:space="preserve"> version </w:t>
+      </w:r>
+      <w:r>
+        <w:rPr>
+          <w:rFonts w:ascii="Times New Roman" w:eastAsia="Times New Roman" w:hAnsi="Times New Roman" w:cs="Mangal"/>
+          <w:color w:val="212121"/>
+          <w:sz w:val="22"/>
+          <w:szCs w:val="22"/>
+          <w:cs/>
+          <w:lang w:bidi="mr-IN"/>
+        </w:rPr>
+        <w:t>–</w:t>
+      </w:r>
+      <w:r>
+        <w:rPr>
+          <w:rFonts w:ascii="Calibri" w:eastAsia="Times New Roman" w:hAnsi="Calibri" w:cs="Tahoma"/>
+          <w:color w:val="212121"/>
+          <w:sz w:val="22"/>
+          <w:szCs w:val="22"/>
+        </w:rPr>
+        <w:t>client</w:t>
+      </w:r>
+    </w:p>
+    <w:p>
+      <w:pPr>
+        <w:numPr>
+          <w:ilvl w:val="0"/>
+          <w:numId w:val="1"/>
+        </w:numPr>
+        <w:rPr>
+          <w:rFonts w:ascii="Calibri" w:eastAsia="Times New Roman" w:hAnsi="Calibri" w:cs="Tahoma"/>
+          <w:color w:val="212121"/>
+        </w:rPr>
+      </w:pPr>
+      <w:r>
+        <w:rPr>
+          <w:rFonts w:ascii="Calibri" w:eastAsia="Times New Roman" w:hAnsi="Calibri" w:cs="Tahoma"/>
+          <w:color w:val="212121"/>
+          <w:sz w:val="22"/>
+          <w:szCs w:val="22"/>
+        </w:rPr>
+        <w:t xml:space="preserve">brew cask install </w:t>
+      </w:r>
+      <w:proofErr w:type="spellStart"/>
+      <w:r>
+        <w:rPr>
+          <w:rFonts w:ascii="Calibri" w:eastAsia="Times New Roman" w:hAnsi="Calibri" w:cs="Tahoma"/>
+          <w:color w:val="212121"/>
+          <w:sz w:val="22"/>
+          <w:szCs w:val="22"/>
+        </w:rPr>
+        <w:t>minikube</w:t>
+      </w:r>
+      <w:proofErr w:type="spellEnd"/>
+    </w:p>
+    <w:p>
+      <w:pPr>
+        <w:numPr>
+          <w:ilvl w:val="0"/>
+          <w:numId w:val="1"/>
+        </w:numPr>
+        <w:rPr>
+          <w:rFonts w:ascii="Calibri" w:eastAsia="Times New Roman" w:hAnsi="Calibri" w:cs="Tahoma"/>
+          <w:color w:val="212121"/>
+        </w:rPr>
+      </w:pPr>
+      <w:r>
+        <w:rPr>
+          <w:rFonts w:ascii="Calibri" w:eastAsia="Times New Roman" w:hAnsi="Calibri" w:cs="Tahoma"/>
+          <w:color w:val="212121"/>
+          <w:sz w:val="22"/>
+          <w:szCs w:val="22"/>
+        </w:rPr>
+        <w:t xml:space="preserve">brew install </w:t>
+      </w:r>
+      <w:proofErr w:type="spellStart"/>
+      <w:r>
+        <w:rPr>
+          <w:rFonts w:ascii="Calibri" w:eastAsia="Times New Roman" w:hAnsi="Calibri" w:cs="Tahoma"/>
+          <w:color w:val="212121"/>
+          <w:sz w:val="22"/>
+          <w:szCs w:val="22"/>
+        </w:rPr>
+        <w:t>docker</w:t>
+      </w:r>
+      <w:proofErr w:type="spellEnd"/>
+      <w:r>
+        <w:rPr>
+          <w:rFonts w:ascii="Calibri" w:eastAsia="Times New Roman" w:hAnsi="Calibri" w:cs="Tahoma"/>
+          <w:color w:val="212121"/>
+          <w:sz w:val="22"/>
+          <w:szCs w:val="22"/>
+        </w:rPr>
+        <w:t>-machine-driver-</w:t>
+      </w:r>
+      <w:proofErr w:type="spellStart"/>
+      <w:r>
+        <w:rPr>
+          <w:rFonts w:ascii="Calibri" w:eastAsia="Times New Roman" w:hAnsi="Calibri" w:cs="Tahoma"/>
+          <w:color w:val="212121"/>
+          <w:sz w:val="22"/>
+          <w:szCs w:val="22"/>
+        </w:rPr>
+        <w:t>xhyve</w:t>
+      </w:r>
+      <w:proofErr w:type="spellEnd"/>
+    </w:p>
+    <w:p>
+      <w:pPr>
+        <w:numPr>
+          <w:ilvl w:val="1"/>
+          <w:numId w:val="1"/>
+        </w:numPr>
+        <w:rPr>
+          <w:rFonts w:ascii="Calibri" w:eastAsia="Times New Roman" w:hAnsi="Calibri" w:cs="Tahoma"/>
+          <w:color w:val="212121"/>
+        </w:rPr>
+      </w:pPr>
+      <w:r>
+        <w:rPr>
+          <w:rFonts w:ascii="Calibri" w:eastAsia="Times New Roman" w:hAnsi="Calibri" w:cs="Tahoma"/>
+          <w:color w:val="212121"/>
+          <w:sz w:val="22"/>
+          <w:szCs w:val="22"/>
+        </w:rPr>
+        <w:t>Do not forget to execute the following 2 commands</w:t>
+      </w:r>
+    </w:p>
+    <w:p>
+      <w:pPr>
+        <w:rPr>
+          <w:rFonts w:ascii="Calibri" w:hAnsi="Calibri" w:cs="Times New Roman"/>
+          <w:color w:val="212121"/>
+        </w:rPr>
+      </w:pPr>
+      <w:r>
+        <w:rPr>
+          <w:rFonts w:ascii="Calibri" w:hAnsi="Calibri" w:cs="Times New Roman"/>
+          <w:color w:val="212121"/>
+          <w:sz w:val="22"/>
+          <w:szCs w:val="22"/>
+        </w:rPr>
+        <w:t>                                </w:t>
+      </w:r>
+      <w:proofErr w:type="spellStart"/>
+      <w:r>
+        <w:rPr>
+          <w:rFonts w:ascii="Calibri" w:hAnsi="Calibri" w:cs="Times New Roman"/>
+          <w:b/>
+          <w:bCs/>
+          <w:color w:val="212121"/>
+          <w:sz w:val="22"/>
+          <w:szCs w:val="22"/>
+        </w:rPr>
+        <w:t>sudo</w:t>
+      </w:r>
+      <w:proofErr w:type="spellEnd"/>
+      <w:r>
+        <w:rPr>
+          <w:rFonts w:ascii="Calibri" w:hAnsi="Calibri" w:cs="Times New Roman"/>
+          <w:b/>
+          <w:bCs/>
+          <w:color w:val="212121"/>
+          <w:sz w:val="22"/>
+          <w:szCs w:val="22"/>
+        </w:rPr>
+        <w:t xml:space="preserve"> </w:t>
+      </w:r>
+      <w:proofErr w:type="spellStart"/>
+      <w:r>
+        <w:rPr>
+          <w:rFonts w:ascii="Calibri" w:hAnsi="Calibri" w:cs="Times New Roman"/>
+          <w:b/>
+          <w:bCs/>
+          <w:color w:val="212121"/>
+          <w:sz w:val="22"/>
+          <w:szCs w:val="22"/>
+        </w:rPr>
+        <w:t>chown</w:t>
+      </w:r>
+      <w:proofErr w:type="spellEnd"/>
+      <w:r>
+        <w:rPr>
+          <w:rFonts w:ascii="Calibri" w:hAnsi="Calibri" w:cs="Times New Roman"/>
+          <w:b/>
+          <w:bCs/>
+          <w:color w:val="212121"/>
+          <w:sz w:val="22"/>
+          <w:szCs w:val="22"/>
+        </w:rPr>
+        <w:t xml:space="preserve"> </w:t>
+      </w:r>
+      <w:proofErr w:type="spellStart"/>
+      <w:proofErr w:type="gramStart"/>
+      <w:r>
+        <w:rPr>
+          <w:rFonts w:ascii="Calibri" w:hAnsi="Calibri" w:cs="Times New Roman"/>
+          <w:b/>
+          <w:bCs/>
+          <w:color w:val="212121"/>
+          <w:sz w:val="22"/>
+          <w:szCs w:val="22"/>
+        </w:rPr>
+        <w:t>root:wheel</w:t>
+      </w:r>
+      <w:proofErr w:type="spellEnd"/>
+      <w:proofErr w:type="gramEnd"/>
+      <w:r>
+        <w:rPr>
+          <w:rFonts w:ascii="Calibri" w:hAnsi="Calibri" w:cs="Times New Roman"/>
+          <w:b/>
+          <w:bCs/>
+          <w:color w:val="212121"/>
+          <w:sz w:val="22"/>
+          <w:szCs w:val="22"/>
+        </w:rPr>
+        <w:t xml:space="preserve"> /usr/local/opt/docker-machine-driver-xhyve/bin/docker-machine-driver-xhyve</w:t>
+      </w:r>
+    </w:p>
+    <w:p>
+      <w:pPr>
+        <w:ind w:left="720" w:firstLine="720"/>
+        <w:rPr>
+          <w:rFonts w:ascii="Calibri" w:hAnsi="Calibri" w:cs="Times New Roman"/>
+          <w:color w:val="212121"/>
+        </w:rPr>
+      </w:pPr>
+      <w:proofErr w:type="spellStart"/>
+      <w:r>
+        <w:rPr>
+          <w:rFonts w:ascii="Calibri" w:hAnsi="Calibri" w:cs="Times New Roman"/>
+          <w:b/>
+          <w:bCs/>
+          <w:color w:val="212121"/>
+          <w:sz w:val="22"/>
+          <w:szCs w:val="22"/>
+        </w:rPr>
+        <w:t>sudo</w:t>
+      </w:r>
+      <w:proofErr w:type="spellEnd"/>
+      <w:r>
+        <w:rPr>
+          <w:rFonts w:ascii="Calibri" w:hAnsi="Calibri" w:cs="Times New Roman"/>
+          <w:b/>
+          <w:bCs/>
+          <w:color w:val="212121"/>
+          <w:sz w:val="22"/>
+          <w:szCs w:val="22"/>
+        </w:rPr>
+        <w:t xml:space="preserve"> </w:t>
+      </w:r>
+      <w:proofErr w:type="spellStart"/>
+      <w:r>
+        <w:rPr>
+          <w:rFonts w:ascii="Calibri" w:hAnsi="Calibri" w:cs="Times New Roman"/>
+          <w:b/>
+          <w:bCs/>
+          <w:color w:val="212121"/>
+          <w:sz w:val="22"/>
+          <w:szCs w:val="22"/>
+        </w:rPr>
+        <w:t>chmod</w:t>
+      </w:r>
+      <w:proofErr w:type="spellEnd"/>
+      <w:r>
+        <w:rPr>
+          <w:rFonts w:ascii="Calibri" w:hAnsi="Calibri" w:cs="Times New Roman"/>
+          <w:b/>
+          <w:bCs/>
+          <w:color w:val="212121"/>
+          <w:sz w:val="22"/>
+          <w:szCs w:val="22"/>
+        </w:rPr>
+        <w:t xml:space="preserve"> </w:t>
+      </w:r>
+      <w:proofErr w:type="spellStart"/>
+      <w:r>
+        <w:rPr>
+          <w:rFonts w:ascii="Calibri" w:hAnsi="Calibri" w:cs="Times New Roman"/>
+          <w:b/>
+          <w:bCs/>
+          <w:color w:val="212121"/>
+          <w:sz w:val="22"/>
+          <w:szCs w:val="22"/>
+        </w:rPr>
+        <w:t>u+s</w:t>
+      </w:r>
+      <w:proofErr w:type="spellEnd"/>
+      <w:r>
+        <w:rPr>
+          <w:rFonts w:ascii="Calibri" w:hAnsi="Calibri" w:cs="Times New Roman"/>
+          <w:b/>
+          <w:bCs/>
+          <w:color w:val="212121"/>
+          <w:sz w:val="22"/>
+          <w:szCs w:val="22"/>
+        </w:rPr>
+        <w:t xml:space="preserve"> /usr/local/opt/docker-machine-driver-xhyve/bin/docker-machine-driver-xhyve</w:t>
+      </w:r>
+    </w:p>
+    <w:p/>
     <w:sectPr>
       <w:pgSz w:w="12240" w:h="15840"/>
       <w:pgMar w:top="1440" w:right="1440" w:bottom="1440" w:left="1440" w:header="720" w:footer="720" w:gutter="0"/>
@@ -126,6 +657,163 @@
     </w:sectPr>
   </w:body>
 </w:document>
+</file>
+
+<file path=word/numbering.xml><?xml version="1.0" encoding="utf-8"?>
+<w:numbering xmlns:wpc="http://schemas.microsoft.com/office/word/2010/wordprocessingCanvas" xmlns:mo="http://schemas.microsoft.com/office/mac/office/2008/main" xmlns:mc="http://schemas.openxmlformats.org/markup-compatibility/2006" xmlns:mv="urn:schemas-microsoft-com:mac:vml" xmlns:o="urn:schemas-microsoft-com:office:office" xmlns:r="http://schemas.openxmlformats.org/officeDocument/2006/relationships" xmlns:m="http://schemas.openxmlformats.org/officeDocument/2006/math" xmlns:v="urn:schemas-microsoft-com:vml" xmlns:wp14="http://schemas.microsoft.com/office/word/2010/wordprocessingDrawing" xmlns:wp="http://schemas.openxmlformats.org/drawingml/2006/wordprocessingDrawing" xmlns:w10="urn:schemas-microsoft-com:office:word" xmlns:w="http://schemas.openxmlformats.org/wordprocessingml/2006/main" xmlns:w14="http://schemas.microsoft.com/office/word/2010/wordml" xmlns:w15="http://schemas.microsoft.com/office/word/2012/wordml" xmlns:wpg="http://schemas.microsoft.com/office/word/2010/wordprocessingGroup" xmlns:wpi="http://schemas.microsoft.com/office/word/2010/wordprocessingInk" xmlns:wne="http://schemas.microsoft.com/office/word/2006/wordml" xmlns:wps="http://schemas.microsoft.com/office/word/2010/wordprocessingShape" mc:Ignorable="w14 w15 wp14">
+  <w:abstractNum w:abstractNumId="0">
+    <w:nsid w:val="18AE041C"/>
+    <w:multiLevelType w:val="multilevel"/>
+    <w:tmpl w:val="9B046022"/>
+    <w:lvl w:ilvl="0">
+      <w:start w:val="1"/>
+      <w:numFmt w:val="bullet"/>
+      <w:lvlText w:val=""/>
+      <w:lvlJc w:val="left"/>
+      <w:pPr>
+        <w:tabs>
+          <w:tab w:val="num" w:pos="720"/>
+        </w:tabs>
+        <w:ind w:left="720" w:hanging="360"/>
+      </w:pPr>
+      <w:rPr>
+        <w:rFonts w:ascii="Symbol" w:hAnsi="Symbol" w:hint="default"/>
+        <w:sz w:val="20"/>
+      </w:rPr>
+    </w:lvl>
+    <w:lvl w:ilvl="1">
+      <w:start w:val="1"/>
+      <w:numFmt w:val="bullet"/>
+      <w:lvlText w:val=""/>
+      <w:lvlJc w:val="left"/>
+      <w:pPr>
+        <w:tabs>
+          <w:tab w:val="num" w:pos="1440"/>
+        </w:tabs>
+        <w:ind w:left="1440" w:hanging="360"/>
+      </w:pPr>
+      <w:rPr>
+        <w:rFonts w:ascii="Symbol" w:hAnsi="Symbol" w:hint="default"/>
+        <w:sz w:val="20"/>
+      </w:rPr>
+    </w:lvl>
+    <w:lvl w:ilvl="2" w:tentative="1">
+      <w:start w:val="1"/>
+      <w:numFmt w:val="bullet"/>
+      <w:lvlText w:val=""/>
+      <w:lvlJc w:val="left"/>
+      <w:pPr>
+        <w:tabs>
+          <w:tab w:val="num" w:pos="2160"/>
+        </w:tabs>
+        <w:ind w:left="2160" w:hanging="360"/>
+      </w:pPr>
+      <w:rPr>
+        <w:rFonts w:ascii="Symbol" w:hAnsi="Symbol" w:hint="default"/>
+        <w:sz w:val="20"/>
+      </w:rPr>
+    </w:lvl>
+    <w:lvl w:ilvl="3" w:tentative="1">
+      <w:start w:val="1"/>
+      <w:numFmt w:val="bullet"/>
+      <w:lvlText w:val=""/>
+      <w:lvlJc w:val="left"/>
+      <w:pPr>
+        <w:tabs>
+          <w:tab w:val="num" w:pos="2880"/>
+        </w:tabs>
+        <w:ind w:left="2880" w:hanging="360"/>
+      </w:pPr>
+      <w:rPr>
+        <w:rFonts w:ascii="Symbol" w:hAnsi="Symbol" w:hint="default"/>
+        <w:sz w:val="20"/>
+      </w:rPr>
+    </w:lvl>
+    <w:lvl w:ilvl="4" w:tentative="1">
+      <w:start w:val="1"/>
+      <w:numFmt w:val="bullet"/>
+      <w:lvlText w:val=""/>
+      <w:lvlJc w:val="left"/>
+      <w:pPr>
+        <w:tabs>
+          <w:tab w:val="num" w:pos="3600"/>
+        </w:tabs>
+        <w:ind w:left="3600" w:hanging="360"/>
+      </w:pPr>
+      <w:rPr>
+        <w:rFonts w:ascii="Symbol" w:hAnsi="Symbol" w:hint="default"/>
+        <w:sz w:val="20"/>
+      </w:rPr>
+    </w:lvl>
+    <w:lvl w:ilvl="5" w:tentative="1">
+      <w:start w:val="1"/>
+      <w:numFmt w:val="bullet"/>
+      <w:lvlText w:val=""/>
+      <w:lvlJc w:val="left"/>
+      <w:pPr>
+        <w:tabs>
+          <w:tab w:val="num" w:pos="4320"/>
+        </w:tabs>
+        <w:ind w:left="4320" w:hanging="360"/>
+      </w:pPr>
+      <w:rPr>
+        <w:rFonts w:ascii="Symbol" w:hAnsi="Symbol" w:hint="default"/>
+        <w:sz w:val="20"/>
+      </w:rPr>
+    </w:lvl>
+    <w:lvl w:ilvl="6" w:tentative="1">
+      <w:start w:val="1"/>
+      <w:numFmt w:val="bullet"/>
+      <w:lvlText w:val=""/>
+      <w:lvlJc w:val="left"/>
+      <w:pPr>
+        <w:tabs>
+          <w:tab w:val="num" w:pos="5040"/>
+        </w:tabs>
+        <w:ind w:left="5040" w:hanging="360"/>
+      </w:pPr>
+      <w:rPr>
+        <w:rFonts w:ascii="Symbol" w:hAnsi="Symbol" w:hint="default"/>
+        <w:sz w:val="20"/>
+      </w:rPr>
+    </w:lvl>
+    <w:lvl w:ilvl="7" w:tentative="1">
+      <w:start w:val="1"/>
+      <w:numFmt w:val="bullet"/>
+      <w:lvlText w:val=""/>
+      <w:lvlJc w:val="left"/>
+      <w:pPr>
+        <w:tabs>
+          <w:tab w:val="num" w:pos="5760"/>
+        </w:tabs>
+        <w:ind w:left="5760" w:hanging="360"/>
+      </w:pPr>
+      <w:rPr>
+        <w:rFonts w:ascii="Symbol" w:hAnsi="Symbol" w:hint="default"/>
+        <w:sz w:val="20"/>
+      </w:rPr>
+    </w:lvl>
+    <w:lvl w:ilvl="8" w:tentative="1">
+      <w:start w:val="1"/>
+      <w:numFmt w:val="bullet"/>
+      <w:lvlText w:val=""/>
+      <w:lvlJc w:val="left"/>
+      <w:pPr>
+        <w:tabs>
+          <w:tab w:val="num" w:pos="6480"/>
+        </w:tabs>
+        <w:ind w:left="6480" w:hanging="360"/>
+      </w:pPr>
+      <w:rPr>
+        <w:rFonts w:ascii="Symbol" w:hAnsi="Symbol" w:hint="default"/>
+        <w:sz w:val="20"/>
+      </w:rPr>
+    </w:lvl>
+  </w:abstractNum>
+  <w:num w:numId="1">
+    <w:abstractNumId w:val="0"/>
+  </w:num>
+</w:numbering>
 </file>
 
 <file path=word/styles.xml><?xml version="1.0" encoding="utf-8"?>
@@ -556,6 +1244,22 @@
     <w:semiHidden/>
     <w:unhideWhenUsed/>
   </w:style>
+  <w:style w:type="paragraph" w:customStyle="1" w:styleId="xmsonormal">
+    <w:name w:val="x_msonormal"/>
+    <w:basedOn w:val="Normal"/>
+    <w:rsid w:val="00872C91"/>
+    <w:pPr>
+      <w:spacing w:before="100" w:beforeAutospacing="1" w:after="100" w:afterAutospacing="1"/>
+    </w:pPr>
+    <w:rPr>
+      <w:rFonts w:ascii="Times New Roman" w:hAnsi="Times New Roman" w:cs="Times New Roman"/>
+    </w:rPr>
+  </w:style>
+  <w:style w:type="character" w:customStyle="1" w:styleId="apple-converted-space">
+    <w:name w:val="apple-converted-space"/>
+    <w:basedOn w:val="DefaultParagraphFont"/>
+    <w:rsid w:val="00872C91"/>
+  </w:style>
 </w:styles>
 </file>
 

</xml_diff>

<commit_message>
Updated install doc for docker
</commit_message>
<xml_diff>
--- a/Docker/DockerInstall.docx
+++ b/Docker/DockerInstall.docx
@@ -123,41 +123,26 @@
     </w:p>
     <w:p>
       <w:r>
-        <w:t xml:space="preserve">Clone the following </w:t>
-      </w:r>
-      <w:proofErr w:type="spellStart"/>
-      <w:r>
-        <w:t>Git</w:t>
-      </w:r>
-      <w:proofErr w:type="spellEnd"/>
-      <w:r>
-        <w:t xml:space="preserve"> repo: </w:t>
+        <w:t xml:space="preserve">Clone the following Git repo: </w:t>
+      </w:r>
+      <w:r>
+        <w:t>https://github.com/vedulasharma/CloudBootcamp.git</w:t>
       </w:r>
     </w:p>
     <w:p/>
     <w:p/>
     <w:p>
       <w:r>
-        <w:t xml:space="preserve">Then cd to </w:t>
-      </w:r>
-      <w:proofErr w:type="spellStart"/>
-      <w:r>
-        <w:t>DockerWorshop</w:t>
-      </w:r>
-      <w:proofErr w:type="spellEnd"/>
-      <w:r>
-        <w:t xml:space="preserve"> folder</w:t>
+        <w:t xml:space="preserve">Then cd to DockerWorshop folder: cd </w:t>
+      </w:r>
+      <w:r>
+        <w:t>CloudBootcamp/Docker/</w:t>
       </w:r>
       <w:bookmarkStart w:id="0" w:name="_GoBack"/>
       <w:bookmarkEnd w:id="0"/>
       <w:r>
-        <w:t xml:space="preserve">: cd </w:t>
-      </w:r>
-      <w:proofErr w:type="spellStart"/>
-      <w:r>
         <w:t>DockerWorkshop</w:t>
       </w:r>
-      <w:proofErr w:type="spellEnd"/>
     </w:p>
     <w:p/>
     <w:p>
@@ -174,27 +159,7 @@
           <w:sz w:val="22"/>
           <w:szCs w:val="22"/>
         </w:rPr>
-        <w:t xml:space="preserve">Also, if the users want to try out </w:t>
-      </w:r>
-      <w:proofErr w:type="spellStart"/>
-      <w:r>
-        <w:rPr>
-          <w:rFonts w:ascii="Calibri" w:hAnsi="Calibri" w:cs="Times New Roman"/>
-          <w:color w:val="212121"/>
-          <w:sz w:val="22"/>
-          <w:szCs w:val="22"/>
-        </w:rPr>
-        <w:t>minikube</w:t>
-      </w:r>
-      <w:proofErr w:type="spellEnd"/>
-      <w:r>
-        <w:rPr>
-          <w:rFonts w:ascii="Calibri" w:hAnsi="Calibri" w:cs="Times New Roman"/>
-          <w:color w:val="212121"/>
-          <w:sz w:val="22"/>
-          <w:szCs w:val="22"/>
-        </w:rPr>
-        <w:t xml:space="preserve"> installation, they should install Homebrew, following are the instructions.</w:t>
+        <w:t>Also, if the users want to try out minikube installation, they should install Homebrew, following are the instructions.</w:t>
       </w:r>
     </w:p>
     <w:p>
@@ -305,19 +270,8 @@
           <w:sz w:val="22"/>
           <w:szCs w:val="22"/>
         </w:rPr>
-        <w:t xml:space="preserve">brew install </w:t>
-      </w:r>
-      <w:proofErr w:type="spellStart"/>
-      <w:r>
-        <w:rPr>
-          <w:rFonts w:ascii="Calibri" w:eastAsia="Times New Roman" w:hAnsi="Calibri" w:cs="Tahoma"/>
-          <w:color w:val="212121"/>
-          <w:sz w:val="22"/>
-          <w:szCs w:val="22"/>
-        </w:rPr>
-        <w:t>kubectl</w:t>
-      </w:r>
-      <w:proofErr w:type="spellEnd"/>
+        <w:t>brew install kubectl</w:t>
+      </w:r>
     </w:p>
     <w:p>
       <w:pPr>
@@ -330,25 +284,14 @@
           <w:color w:val="212121"/>
         </w:rPr>
       </w:pPr>
-      <w:proofErr w:type="spellStart"/>
-      <w:r>
-        <w:rPr>
-          <w:rFonts w:ascii="Calibri" w:eastAsia="Times New Roman" w:hAnsi="Calibri" w:cs="Tahoma"/>
-          <w:color w:val="212121"/>
-          <w:sz w:val="22"/>
-          <w:szCs w:val="22"/>
-        </w:rPr>
-        <w:t>kubectl</w:t>
-      </w:r>
-      <w:proofErr w:type="spellEnd"/>
-      <w:r>
-        <w:rPr>
-          <w:rFonts w:ascii="Calibri" w:eastAsia="Times New Roman" w:hAnsi="Calibri" w:cs="Tahoma"/>
-          <w:color w:val="212121"/>
-          <w:sz w:val="22"/>
-          <w:szCs w:val="22"/>
-        </w:rPr>
-        <w:t xml:space="preserve"> version </w:t>
+      <w:r>
+        <w:rPr>
+          <w:rFonts w:ascii="Calibri" w:eastAsia="Times New Roman" w:hAnsi="Calibri" w:cs="Tahoma"/>
+          <w:color w:val="212121"/>
+          <w:sz w:val="22"/>
+          <w:szCs w:val="22"/>
+        </w:rPr>
+        <w:t>kubectl version </w:t>
       </w:r>
       <w:r>
         <w:rPr>
@@ -389,19 +332,8 @@
           <w:sz w:val="22"/>
           <w:szCs w:val="22"/>
         </w:rPr>
-        <w:t xml:space="preserve">brew cask install </w:t>
-      </w:r>
-      <w:proofErr w:type="spellStart"/>
-      <w:r>
-        <w:rPr>
-          <w:rFonts w:ascii="Calibri" w:eastAsia="Times New Roman" w:hAnsi="Calibri" w:cs="Tahoma"/>
-          <w:color w:val="212121"/>
-          <w:sz w:val="22"/>
-          <w:szCs w:val="22"/>
-        </w:rPr>
-        <w:t>minikube</w:t>
-      </w:r>
-      <w:proofErr w:type="spellEnd"/>
+        <w:t>brew cask install minikube</w:t>
+      </w:r>
     </w:p>
     <w:p>
       <w:pPr>
@@ -421,39 +353,8 @@
           <w:sz w:val="22"/>
           <w:szCs w:val="22"/>
         </w:rPr>
-        <w:t xml:space="preserve">brew install </w:t>
-      </w:r>
-      <w:proofErr w:type="spellStart"/>
-      <w:r>
-        <w:rPr>
-          <w:rFonts w:ascii="Calibri" w:eastAsia="Times New Roman" w:hAnsi="Calibri" w:cs="Tahoma"/>
-          <w:color w:val="212121"/>
-          <w:sz w:val="22"/>
-          <w:szCs w:val="22"/>
-        </w:rPr>
-        <w:t>docker</w:t>
-      </w:r>
-      <w:proofErr w:type="spellEnd"/>
-      <w:r>
-        <w:rPr>
-          <w:rFonts w:ascii="Calibri" w:eastAsia="Times New Roman" w:hAnsi="Calibri" w:cs="Tahoma"/>
-          <w:color w:val="212121"/>
-          <w:sz w:val="22"/>
-          <w:szCs w:val="22"/>
-        </w:rPr>
-        <w:t>-machine-driver-</w:t>
-      </w:r>
-      <w:proofErr w:type="spellStart"/>
-      <w:r>
-        <w:rPr>
-          <w:rFonts w:ascii="Calibri" w:eastAsia="Times New Roman" w:hAnsi="Calibri" w:cs="Tahoma"/>
-          <w:color w:val="212121"/>
-          <w:sz w:val="22"/>
-          <w:szCs w:val="22"/>
-        </w:rPr>
-        <w:t>xhyve</w:t>
-      </w:r>
-      <w:proofErr w:type="spellEnd"/>
+        <w:t>brew install docker-machine-driver-xhyve</w:t>
+      </w:r>
     </w:p>
     <w:p>
       <w:pPr>
@@ -492,7 +393,6 @@
         </w:rPr>
         <w:t>                                </w:t>
       </w:r>
-      <w:proofErr w:type="spellStart"/>
       <w:r>
         <w:rPr>
           <w:rFonts w:ascii="Calibri" w:hAnsi="Calibri" w:cs="Times New Roman"/>
@@ -502,9 +402,17 @@
           <w:sz w:val="22"/>
           <w:szCs w:val="22"/>
         </w:rPr>
-        <w:t>sudo</w:t>
-      </w:r>
-      <w:proofErr w:type="spellEnd"/>
+        <w:t>sudo chown root:wheel /usr/local/opt/docker-machine-driver-xhyve/bin/docker-machine-driver-xhyve</w:t>
+      </w:r>
+    </w:p>
+    <w:p>
+      <w:pPr>
+        <w:ind w:left="720" w:firstLine="720"/>
+        <w:rPr>
+          <w:rFonts w:ascii="Calibri" w:hAnsi="Calibri" w:cs="Times New Roman"/>
+          <w:color w:val="212121"/>
+        </w:rPr>
+      </w:pPr>
       <w:r>
         <w:rPr>
           <w:rFonts w:ascii="Calibri" w:hAnsi="Calibri" w:cs="Times New Roman"/>
@@ -514,138 +422,7 @@
           <w:sz w:val="22"/>
           <w:szCs w:val="22"/>
         </w:rPr>
-        <w:t xml:space="preserve"> </w:t>
-      </w:r>
-      <w:proofErr w:type="spellStart"/>
-      <w:r>
-        <w:rPr>
-          <w:rFonts w:ascii="Calibri" w:hAnsi="Calibri" w:cs="Times New Roman"/>
-          <w:b/>
-          <w:bCs/>
-          <w:color w:val="212121"/>
-          <w:sz w:val="22"/>
-          <w:szCs w:val="22"/>
-        </w:rPr>
-        <w:t>chown</w:t>
-      </w:r>
-      <w:proofErr w:type="spellEnd"/>
-      <w:r>
-        <w:rPr>
-          <w:rFonts w:ascii="Calibri" w:hAnsi="Calibri" w:cs="Times New Roman"/>
-          <w:b/>
-          <w:bCs/>
-          <w:color w:val="212121"/>
-          <w:sz w:val="22"/>
-          <w:szCs w:val="22"/>
-        </w:rPr>
-        <w:t xml:space="preserve"> </w:t>
-      </w:r>
-      <w:proofErr w:type="spellStart"/>
-      <w:proofErr w:type="gramStart"/>
-      <w:r>
-        <w:rPr>
-          <w:rFonts w:ascii="Calibri" w:hAnsi="Calibri" w:cs="Times New Roman"/>
-          <w:b/>
-          <w:bCs/>
-          <w:color w:val="212121"/>
-          <w:sz w:val="22"/>
-          <w:szCs w:val="22"/>
-        </w:rPr>
-        <w:t>root:wheel</w:t>
-      </w:r>
-      <w:proofErr w:type="spellEnd"/>
-      <w:proofErr w:type="gramEnd"/>
-      <w:r>
-        <w:rPr>
-          <w:rFonts w:ascii="Calibri" w:hAnsi="Calibri" w:cs="Times New Roman"/>
-          <w:b/>
-          <w:bCs/>
-          <w:color w:val="212121"/>
-          <w:sz w:val="22"/>
-          <w:szCs w:val="22"/>
-        </w:rPr>
-        <w:t xml:space="preserve"> /usr/local/opt/docker-machine-driver-xhyve/bin/docker-machine-driver-xhyve</w:t>
-      </w:r>
-    </w:p>
-    <w:p>
-      <w:pPr>
-        <w:ind w:left="720" w:firstLine="720"/>
-        <w:rPr>
-          <w:rFonts w:ascii="Calibri" w:hAnsi="Calibri" w:cs="Times New Roman"/>
-          <w:color w:val="212121"/>
-        </w:rPr>
-      </w:pPr>
-      <w:proofErr w:type="spellStart"/>
-      <w:r>
-        <w:rPr>
-          <w:rFonts w:ascii="Calibri" w:hAnsi="Calibri" w:cs="Times New Roman"/>
-          <w:b/>
-          <w:bCs/>
-          <w:color w:val="212121"/>
-          <w:sz w:val="22"/>
-          <w:szCs w:val="22"/>
-        </w:rPr>
-        <w:t>sudo</w:t>
-      </w:r>
-      <w:proofErr w:type="spellEnd"/>
-      <w:r>
-        <w:rPr>
-          <w:rFonts w:ascii="Calibri" w:hAnsi="Calibri" w:cs="Times New Roman"/>
-          <w:b/>
-          <w:bCs/>
-          <w:color w:val="212121"/>
-          <w:sz w:val="22"/>
-          <w:szCs w:val="22"/>
-        </w:rPr>
-        <w:t xml:space="preserve"> </w:t>
-      </w:r>
-      <w:proofErr w:type="spellStart"/>
-      <w:r>
-        <w:rPr>
-          <w:rFonts w:ascii="Calibri" w:hAnsi="Calibri" w:cs="Times New Roman"/>
-          <w:b/>
-          <w:bCs/>
-          <w:color w:val="212121"/>
-          <w:sz w:val="22"/>
-          <w:szCs w:val="22"/>
-        </w:rPr>
-        <w:t>chmod</w:t>
-      </w:r>
-      <w:proofErr w:type="spellEnd"/>
-      <w:r>
-        <w:rPr>
-          <w:rFonts w:ascii="Calibri" w:hAnsi="Calibri" w:cs="Times New Roman"/>
-          <w:b/>
-          <w:bCs/>
-          <w:color w:val="212121"/>
-          <w:sz w:val="22"/>
-          <w:szCs w:val="22"/>
-        </w:rPr>
-        <w:t xml:space="preserve"> </w:t>
-      </w:r>
-      <w:proofErr w:type="spellStart"/>
-      <w:r>
-        <w:rPr>
-          <w:rFonts w:ascii="Calibri" w:hAnsi="Calibri" w:cs="Times New Roman"/>
-          <w:b/>
-          <w:bCs/>
-          <w:color w:val="212121"/>
-          <w:sz w:val="22"/>
-          <w:szCs w:val="22"/>
-        </w:rPr>
-        <w:t>u+s</w:t>
-      </w:r>
-      <w:proofErr w:type="spellEnd"/>
-      <w:r>
-        <w:rPr>
-          <w:rFonts w:ascii="Calibri" w:hAnsi="Calibri" w:cs="Times New Roman"/>
-          <w:b/>
-          <w:bCs/>
-          <w:color w:val="212121"/>
-          <w:sz w:val="22"/>
-          <w:szCs w:val="22"/>
-        </w:rPr>
-        <w:t xml:space="preserve"> /usr/local/opt/docker-machine-driver-xhyve/bin/docker-machine-driver-xhyve</w:t>
+        <w:t>sudo chmod u+s /usr/local/opt/docker-machine-driver-xhyve/bin/docker-machine-driver-xhyve</w:t>
       </w:r>
     </w:p>
     <w:p/>

</xml_diff>